<commit_message>
Recon - Standardization Process
-Standardizing the Function comments
-Added WhatWeb to ID Software for a Domain
-Added GoogleDork / still need to figure out what to use
</commit_message>
<xml_diff>
--- a/Recon.docx
+++ b/Recon.docx
@@ -228,7 +228,10 @@
         <w:contextualSpacing/>
       </w:pPr>
       <w:r>
-        <w:t>Server Software: IBM WebSphere, Adobe, ASP, etc (nmap -sV hostname?)</w:t>
+        <w:t>Server Software: IBM WebSphere, Adobe, ASP, etc (</w:t>
+      </w:r>
+      <w:r>
+        <w:t>WhatWeb)</w:t>
       </w:r>
     </w:p>
     <w:p>
@@ -476,52 +479,52 @@
         <w:contextualSpacing/>
       </w:pPr>
       <w:r>
-        <w:t>Need a way to identify the Web Server Software (ie Adobe, iis, oracle, etc): Wappalyzer</w:t>
-      </w:r>
-      <w:r>
-        <w:t xml:space="preserve"> / WhatWeb</w:t>
+        <w:t>Whatweb (ID Server Software)</w:t>
+      </w:r>
+    </w:p>
+    <w:p>
+      <w:pPr>
+        <w:contextualSpacing/>
+      </w:pPr>
+    </w:p>
+    <w:p>
+      <w:pPr>
+        <w:contextualSpacing/>
+        <w:rPr>
+          <w:b/>
+          <w:sz w:val="24"/>
+          <w:u w:val="single"/>
+        </w:rPr>
+      </w:pPr>
+      <w:r>
+        <w:rPr>
+          <w:b/>
+          <w:sz w:val="24"/>
+          <w:u w:val="single"/>
+        </w:rPr>
+        <w:t>Manual Resources</w:t>
+      </w:r>
+    </w:p>
+    <w:p>
+      <w:pPr>
+        <w:contextualSpacing/>
+      </w:pPr>
+      <w:r>
+        <w:t>ViewDNS.info (website)</w:t>
+      </w:r>
+    </w:p>
+    <w:p>
+      <w:pPr>
+        <w:contextualSpacing/>
+      </w:pPr>
+      <w:r>
+        <w:t>Netcraft (website)</w:t>
+      </w:r>
+      <w:r>
+        <w:t xml:space="preserve"> – Use Recon-NG</w:t>
       </w:r>
       <w:bookmarkStart w:id="0" w:name="_GoBack"/>
       <w:bookmarkEnd w:id="0"/>
-    </w:p>
-    <w:p>
-      <w:pPr>
-        <w:contextualSpacing/>
-      </w:pPr>
-    </w:p>
-    <w:p>
-      <w:pPr>
-        <w:contextualSpacing/>
-        <w:rPr>
-          <w:b/>
-          <w:sz w:val="24"/>
-          <w:u w:val="single"/>
-        </w:rPr>
-      </w:pPr>
-      <w:r>
-        <w:rPr>
-          <w:b/>
-          <w:sz w:val="24"/>
-          <w:u w:val="single"/>
-        </w:rPr>
-        <w:t>Manual Resources</w:t>
-      </w:r>
-    </w:p>
-    <w:p>
-      <w:pPr>
-        <w:contextualSpacing/>
-      </w:pPr>
-      <w:r>
-        <w:t>ViewDNS.info (website)</w:t>
-      </w:r>
-    </w:p>
-    <w:p>
-      <w:pPr>
-        <w:contextualSpacing/>
-      </w:pPr>
-      <w:r>
-        <w:t>Netcraft (website)</w:t>
-      </w:r>
     </w:p>
     <w:p>
       <w:pPr>

</xml_diff>